<commit_message>
raw colour to hsv conversion added
</commit_message>
<xml_diff>
--- a/Documents/Overview of project.docx
+++ b/Documents/Overview of project.docx
@@ -978,363 +978,519 @@
       </w:r>
       <w:r>
         <w:rPr>
+          <w:highlight w:val="green"/>
+        </w:rPr>
+        <w:t>test’s</w:t>
+      </w:r>
+      <w:r>
+        <w:rPr>
+          <w:highlight w:val="green"/>
+        </w:rPr>
+        <w:t xml:space="preserve"> Comparator</w:t>
+      </w:r>
+      <w:r>
+        <w:rPr>
           <w:highlight w:val="yellow"/>
         </w:rPr>
-        <w:t>test’s</w:t>
+        <w:t>.</w:t>
       </w:r>
       <w:r>
         <w:rPr>
           <w:highlight w:val="yellow"/>
         </w:rPr>
-        <w:t xml:space="preserve"> Comparator</w:t>
+        <w:t xml:space="preserve"> </w:t>
       </w:r>
       <w:r>
         <w:rPr>
           <w:highlight w:val="yellow"/>
         </w:rPr>
+        <w:t>The test will be positive for Total Coliforms i</w:t>
+      </w:r>
+      <w:r>
+        <w:rPr>
+          <w:highlight w:val="yellow"/>
+        </w:rPr>
+        <w:t xml:space="preserve">f the RGB colour is </w:t>
+      </w:r>
+      <w:r>
+        <w:rPr>
+          <w:highlight w:val="yellow"/>
+        </w:rPr>
+        <w:t xml:space="preserve">of an </w:t>
+      </w:r>
+      <w:r>
+        <w:rPr>
+          <w:highlight w:val="yellow"/>
+        </w:rPr>
+        <w:t>e</w:t>
+      </w:r>
+      <w:r>
+        <w:rPr>
+          <w:highlight w:val="yellow"/>
+        </w:rPr>
+        <w:t xml:space="preserve">qual or darker yellow than the </w:t>
+      </w:r>
+      <w:r>
+        <w:rPr>
+          <w:highlight w:val="green"/>
+        </w:rPr>
+        <w:t>test’s comparator</w:t>
+      </w:r>
+      <w:r>
+        <w:rPr>
+          <w:highlight w:val="yellow"/>
+        </w:rPr>
         <w:t>.</w:t>
       </w:r>
       <w:r>
+        <w:t xml:space="preserve"> </w:t>
+      </w:r>
+      <w:r>
+        <w:rPr>
+          <w:highlight w:val="red"/>
+        </w:rPr>
+        <w:t>What is test’s comparator?</w:t>
+      </w:r>
+      <w:r>
+        <w:tab/>
+      </w:r>
+      <w:r>
+        <w:rPr>
+          <w:highlight w:val="red"/>
+        </w:rPr>
+        <w:t>What happens after test is positive do I have to perform this test again until test time ends?</w:t>
+      </w:r>
+    </w:p>
+    <w:p>
+      <w:r>
+        <w:t xml:space="preserve">The sample will be illuminated with a UV light </w:t>
+      </w:r>
+      <w:r>
+        <w:t xml:space="preserve">using the 365nm wavelength </w:t>
+      </w:r>
+      <w:r>
+        <w:t xml:space="preserve">at regular intervals (for example, every minute). While the sample is illuminated, the RGB colour sensor will measure the colour of the sample.  </w:t>
+      </w:r>
+      <w:r>
         <w:rPr>
           <w:highlight w:val="yellow"/>
         </w:rPr>
+        <w:t xml:space="preserve">As the incubation process continues and coliforms are present, the water sample will </w:t>
+      </w:r>
+      <w:r>
+        <w:rPr>
+          <w:highlight w:val="yellow"/>
+        </w:rPr>
+        <w:t xml:space="preserve">start to </w:t>
+      </w:r>
+      <w:r>
+        <w:rPr>
+          <w:highlight w:val="yellow"/>
+        </w:rPr>
+        <w:t>fluoresce under the UV light</w:t>
+      </w:r>
+      <w:r>
+        <w:rPr>
+          <w:highlight w:val="yellow"/>
+        </w:rPr>
+        <w:t xml:space="preserve">. </w:t>
+      </w:r>
+      <w:r>
+        <w:rPr>
+          <w:highlight w:val="yellow"/>
+        </w:rPr>
+        <w:t xml:space="preserve">The number of CFUs will be estimated time from the start of incubation to the time that the RBG values of the sample approximately match the RGB values of the </w:t>
+      </w:r>
+      <w:r>
+        <w:rPr>
+          <w:highlight w:val="green"/>
+        </w:rPr>
+        <w:t>reagent’s Comparator</w:t>
+      </w:r>
+      <w:r>
+        <w:rPr>
+          <w:highlight w:val="yellow"/>
+        </w:rPr>
+        <w:t>.</w:t>
+      </w:r>
+      <w:r>
         <w:t xml:space="preserve"> </w:t>
       </w:r>
       <w:r>
         <w:rPr>
+          <w:highlight w:val="red"/>
+        </w:rPr>
+        <w:t>What is regent’s comparator?</w:t>
+      </w:r>
+      <w:r>
+        <w:t xml:space="preserve"> </w:t>
+      </w:r>
+      <w:r>
+        <w:rPr>
+          <w:highlight w:val="red"/>
+        </w:rPr>
+        <w:t>What happens after test is positive do I have to perform this test again until test time ends?</w:t>
+      </w:r>
+      <w:r>
+        <w:t xml:space="preserve"> </w:t>
+      </w:r>
+      <w:r>
+        <w:rPr>
+          <w:highlight w:val="red"/>
+        </w:rPr>
+        <w:t>I did not understand number of CFUs?</w:t>
+      </w:r>
+    </w:p>
+    <w:p>
+      <w:r>
+        <w:rPr>
           <w:highlight w:val="yellow"/>
         </w:rPr>
-        <w:t>The test will be positive for Total Coliforms i</w:t>
+        <w:t>If after the maximum test time</w:t>
       </w:r>
       <w:r>
         <w:rPr>
           <w:highlight w:val="yellow"/>
         </w:rPr>
-        <w:t xml:space="preserve">f the RGB colour is </w:t>
+        <w:t xml:space="preserve"> (for example</w:t>
       </w:r>
       <w:r>
         <w:rPr>
           <w:highlight w:val="yellow"/>
         </w:rPr>
-        <w:t xml:space="preserve">of an </w:t>
-      </w:r>
+        <w:t xml:space="preserve">, 16 hours for </w:t>
+      </w:r>
+      <w:proofErr w:type="spellStart"/>
       <w:r>
         <w:rPr>
           <w:highlight w:val="yellow"/>
         </w:rPr>
-        <w:t>e</w:t>
-      </w:r>
+        <w:t>Colitag</w:t>
+      </w:r>
+      <w:proofErr w:type="spellEnd"/>
       <w:r>
         <w:rPr>
           <w:highlight w:val="yellow"/>
         </w:rPr>
-        <w:t>qual or darker yellow than the test’s comparator.</w:t>
-      </w:r>
-    </w:p>
-    <w:p>
-      <w:r>
-        <w:t xml:space="preserve">The sample will be illuminated with a UV light </w:t>
-      </w:r>
-      <w:r>
-        <w:t xml:space="preserve">using the 365nm wavelength </w:t>
-      </w:r>
-      <w:r>
-        <w:t xml:space="preserve">at regular intervals (for example, every minute). While the sample is illuminated, the RGB colour sensor will measure the colour of the sample.  </w:t>
+        <w:t xml:space="preserve"> or </w:t>
       </w:r>
       <w:r>
         <w:rPr>
           <w:highlight w:val="yellow"/>
         </w:rPr>
-        <w:t xml:space="preserve">As the incubation process continues and coliforms are present, the water sample will </w:t>
+        <w:t>24 hours</w:t>
       </w:r>
       <w:r>
         <w:rPr>
           <w:highlight w:val="yellow"/>
         </w:rPr>
-        <w:t xml:space="preserve">start to </w:t>
+        <w:t xml:space="preserve"> Colilert</w:t>
       </w:r>
       <w:r>
         <w:rPr>
           <w:highlight w:val="yellow"/>
         </w:rPr>
-        <w:t>fluoresce under the UV light</w:t>
+        <w:t>)</w:t>
       </w:r>
       <w:r>
         <w:rPr>
           <w:highlight w:val="yellow"/>
         </w:rPr>
+        <w:t xml:space="preserve">, </w:t>
+      </w:r>
+      <w:r>
+        <w:rPr>
+          <w:highlight w:val="yellow"/>
+        </w:rPr>
+        <w:t xml:space="preserve">any yellow colour is lighter than the </w:t>
+      </w:r>
+      <w:r>
+        <w:rPr>
+          <w:highlight w:val="yellow"/>
+        </w:rPr>
+        <w:t>C</w:t>
+      </w:r>
+      <w:r>
+        <w:rPr>
+          <w:highlight w:val="yellow"/>
+        </w:rPr>
+        <w:t>omparator then the sample is negative for both Total Coliforms and E. Coli.</w:t>
+      </w:r>
+      <w:r>
+        <w:t xml:space="preserve"> </w:t>
+      </w:r>
+      <w:r>
+        <w:rPr>
+          <w:highlight w:val="red"/>
+        </w:rPr>
+        <w:t>When you say any colo</w:t>
+      </w:r>
+      <w:r>
+        <w:rPr>
+          <w:highlight w:val="red"/>
+        </w:rPr>
+        <w:t>u</w:t>
+      </w:r>
+      <w:r>
+        <w:rPr>
+          <w:highlight w:val="red"/>
+        </w:rPr>
+        <w:t>r, you mean when test perform during illuminated white/UV light</w:t>
+      </w:r>
+      <w:r>
+        <w:rPr>
+          <w:highlight w:val="red"/>
+        </w:rPr>
+        <w:t>. right</w:t>
+      </w:r>
+      <w:r>
+        <w:rPr>
+          <w:highlight w:val="red"/>
+        </w:rPr>
+        <w:t>?</w:t>
+      </w:r>
+    </w:p>
+    <w:p>
+      <w:r>
+        <w:rPr>
+          <w:highlight w:val="yellow"/>
+        </w:rPr>
+        <w:t>If after the maximum test time, any fluorescence is less than the comparator then the sample is negative for E. Coli.</w:t>
+      </w:r>
+    </w:p>
+    <w:p>
+      <w:r>
+        <w:t xml:space="preserve">If the colour sensor detects light </w:t>
+      </w:r>
+      <w:r>
+        <w:t xml:space="preserve">when the White or UVA LED are not illuminated, the </w:t>
+      </w:r>
+      <w:r>
+        <w:t xml:space="preserve">operator will be alerted </w:t>
+      </w:r>
+      <w:r>
+        <w:t xml:space="preserve">that the incubator lid is open. No </w:t>
+      </w:r>
+      <w:r>
+        <w:t xml:space="preserve">results from the </w:t>
+      </w:r>
+      <w:r>
+        <w:t xml:space="preserve">colour sensor </w:t>
+      </w:r>
+      <w:r>
+        <w:t xml:space="preserve">will be used </w:t>
+      </w:r>
+      <w:r>
+        <w:t xml:space="preserve">until the </w:t>
+      </w:r>
+      <w:r>
+        <w:t>external light is no longer detected.</w:t>
+      </w:r>
+    </w:p>
+    <w:p>
+      <w:r>
+        <w:t xml:space="preserve">If the temperature sensor detects that the </w:t>
+      </w:r>
+      <w:r>
+        <w:t xml:space="preserve">temperature is outside of the acceptable range (for example, 35 degrees +/- 0.5 degrees), </w:t>
+      </w:r>
+      <w:r>
+        <w:rPr>
+          <w:highlight w:val="green"/>
+        </w:rPr>
+        <w:t xml:space="preserve">then the operator will be </w:t>
+      </w:r>
+      <w:proofErr w:type="gramStart"/>
+      <w:r>
+        <w:rPr>
+          <w:highlight w:val="green"/>
+        </w:rPr>
+        <w:t>alerted</w:t>
+      </w:r>
+      <w:proofErr w:type="gramEnd"/>
+      <w:r>
+        <w:rPr>
+          <w:highlight w:val="green"/>
+        </w:rPr>
+        <w:t xml:space="preserve"> and the </w:t>
+      </w:r>
+      <w:r>
+        <w:rPr>
+          <w:highlight w:val="green"/>
+        </w:rPr>
+        <w:t>S</w:t>
+      </w:r>
+      <w:r>
+        <w:rPr>
+          <w:highlight w:val="green"/>
+        </w:rPr>
+        <w:t xml:space="preserve">ample will be rejected from the </w:t>
+      </w:r>
+      <w:r>
+        <w:rPr>
+          <w:highlight w:val="green"/>
+        </w:rPr>
+        <w:t>test</w:t>
+      </w:r>
+      <w:r>
         <w:t xml:space="preserve">. </w:t>
       </w:r>
       <w:r>
+        <w:t xml:space="preserve"> </w:t>
+      </w:r>
+      <w:r>
+        <w:rPr>
+          <w:highlight w:val="red"/>
+        </w:rPr>
+        <w:t>Alerted How?</w:t>
+      </w:r>
+    </w:p>
+    <w:p>
+      <w:pPr>
+        <w:rPr>
+          <w:vertAlign w:val="superscript"/>
+        </w:rPr>
+      </w:pPr>
+      <w:r>
+        <w:lastRenderedPageBreak/>
+        <w:t>T</w:t>
+      </w:r>
+      <w:r>
+        <w:t xml:space="preserve">he </w:t>
+      </w:r>
+      <w:r>
+        <w:t xml:space="preserve">sample </w:t>
+      </w:r>
+      <w:r>
+        <w:t xml:space="preserve">will be inactivated </w:t>
+      </w:r>
+      <w:r>
+        <w:t xml:space="preserve">after the test is completed </w:t>
+      </w:r>
+      <w:r>
+        <w:t xml:space="preserve">by illuminating the sample with </w:t>
+      </w:r>
+      <w:r>
+        <w:t>UV</w:t>
+      </w:r>
+      <w:r>
+        <w:t>-</w:t>
+      </w:r>
+      <w:r>
+        <w:t>A light</w:t>
+      </w:r>
+      <w:r>
+        <w:t xml:space="preserve"> and a dosage of </w:t>
+      </w:r>
+      <w:r>
+        <w:t>250m</w:t>
+      </w:r>
+      <w:r>
+        <w:t>J/cm</w:t>
+      </w:r>
+      <w:r>
+        <w:rPr>
+          <w:vertAlign w:val="superscript"/>
+        </w:rPr>
+        <w:t>2.</w:t>
+      </w:r>
+      <w:r>
+        <w:rPr>
+          <w:vertAlign w:val="superscript"/>
+        </w:rPr>
+        <w:t xml:space="preserve"> </w:t>
+      </w:r>
+      <w:r>
+        <w:t xml:space="preserve">Assuming a 44mm x 80mm sample </w:t>
+      </w:r>
+      <w:r>
+        <w:t xml:space="preserve">cylindrical </w:t>
+      </w:r>
+      <w:r>
+        <w:t>container</w:t>
+      </w:r>
+      <w:r>
+        <w:t>, the surface area is expected to be 140.99 cm</w:t>
+      </w:r>
+      <w:r>
+        <w:rPr>
+          <w:vertAlign w:val="superscript"/>
+        </w:rPr>
+        <w:t>2</w:t>
+      </w:r>
+      <w:r>
+        <w:t xml:space="preserve">. With a </w:t>
+      </w:r>
+      <w:r>
+        <w:t xml:space="preserve">minimum radiant flux </w:t>
+      </w:r>
+      <w:r>
+        <w:t xml:space="preserve">of 850mW from a UVA LED, the </w:t>
+      </w:r>
+      <w:r>
+        <w:t xml:space="preserve">sample </w:t>
+      </w:r>
+      <w:r>
+        <w:t xml:space="preserve">should be </w:t>
+      </w:r>
+      <w:r>
+        <w:t>in</w:t>
+      </w:r>
+      <w:r>
+        <w:t xml:space="preserve">activated </w:t>
+      </w:r>
+      <w:r>
+        <w:t xml:space="preserve">(1 log) </w:t>
+      </w:r>
+      <w:r>
+        <w:t xml:space="preserve">in </w:t>
+      </w:r>
+      <w:r>
+        <w:t>41.5</w:t>
+      </w:r>
+      <w:r>
+        <w:t xml:space="preserve"> seconds</w:t>
+      </w:r>
+      <w:r>
+        <w:t>.</w:t>
+      </w:r>
+    </w:p>
+    <w:p>
+      <w:r>
         <w:rPr>
           <w:highlight w:val="yellow"/>
         </w:rPr>
-        <w:t>The number of CFUs will be estimated time from the start of incubation to the time that the RBG values of the sample approximately match the RGB values of the reagent’s Comparator.</w:t>
-      </w:r>
-    </w:p>
-    <w:p>
+        <w:t xml:space="preserve">Results of the tests can be transmitted </w:t>
+      </w:r>
       <w:r>
         <w:rPr>
           <w:highlight w:val="yellow"/>
         </w:rPr>
-        <w:t>If after the maximum test time</w:t>
+        <w:t xml:space="preserve">from the device </w:t>
       </w:r>
       <w:r>
         <w:rPr>
           <w:highlight w:val="yellow"/>
         </w:rPr>
-        <w:t xml:space="preserve"> (for example</w:t>
+        <w:t xml:space="preserve">to a website or </w:t>
       </w:r>
       <w:r>
         <w:rPr>
           <w:highlight w:val="yellow"/>
         </w:rPr>
-        <w:t xml:space="preserve">, 16 hours for </w:t>
-      </w:r>
-      <w:proofErr w:type="spellStart"/>
-      <w:r>
-        <w:rPr>
-          <w:highlight w:val="yellow"/>
-        </w:rPr>
-        <w:t>Colitag</w:t>
-      </w:r>
-      <w:proofErr w:type="spellEnd"/>
-      <w:r>
-        <w:rPr>
-          <w:highlight w:val="yellow"/>
-        </w:rPr>
-        <w:t xml:space="preserve"> or </w:t>
-      </w:r>
-      <w:r>
-        <w:rPr>
-          <w:highlight w:val="yellow"/>
-        </w:rPr>
-        <w:t>24 hours</w:t>
-      </w:r>
-      <w:r>
-        <w:rPr>
-          <w:highlight w:val="yellow"/>
-        </w:rPr>
-        <w:t xml:space="preserve"> Colilert</w:t>
-      </w:r>
-      <w:r>
-        <w:rPr>
-          <w:highlight w:val="yellow"/>
-        </w:rPr>
-        <w:t>)</w:t>
-      </w:r>
-      <w:r>
-        <w:rPr>
-          <w:highlight w:val="yellow"/>
-        </w:rPr>
-        <w:t xml:space="preserve">, </w:t>
-      </w:r>
-      <w:r>
-        <w:rPr>
-          <w:highlight w:val="yellow"/>
-        </w:rPr>
-        <w:t xml:space="preserve">any yellow colour is lighter than the </w:t>
-      </w:r>
-      <w:r>
-        <w:rPr>
-          <w:highlight w:val="yellow"/>
-        </w:rPr>
-        <w:t>C</w:t>
-      </w:r>
-      <w:r>
-        <w:rPr>
-          <w:highlight w:val="yellow"/>
-        </w:rPr>
-        <w:t>omparator then the sample is negative for both Total Coliforms and E. Coli.</w:t>
-      </w:r>
-    </w:p>
-    <w:p>
-      <w:r>
-        <w:rPr>
-          <w:highlight w:val="yellow"/>
-        </w:rPr>
-        <w:t>If after the maximum test time, any fluorescence is less than the comparator then the sample is negative for E. Coli.</w:t>
-      </w:r>
-    </w:p>
-    <w:p>
-      <w:r>
-        <w:t xml:space="preserve">If the colour sensor detects light </w:t>
-      </w:r>
-      <w:r>
-        <w:t xml:space="preserve">when the White or UVA LED are not illuminated, the </w:t>
-      </w:r>
-      <w:r>
-        <w:t xml:space="preserve">operator will be alerted </w:t>
-      </w:r>
-      <w:r>
-        <w:t xml:space="preserve">that the incubator lid is open. No </w:t>
-      </w:r>
-      <w:r>
-        <w:t xml:space="preserve">results from the </w:t>
-      </w:r>
-      <w:r>
-        <w:t xml:space="preserve">colour sensor </w:t>
-      </w:r>
-      <w:r>
-        <w:t xml:space="preserve">will be used </w:t>
-      </w:r>
-      <w:r>
-        <w:t xml:space="preserve">until the </w:t>
-      </w:r>
-      <w:r>
-        <w:t>external light is no longer detected.</w:t>
-      </w:r>
-    </w:p>
-    <w:p>
-      <w:r>
-        <w:t xml:space="preserve">If the temperature sensor detects that the </w:t>
-      </w:r>
-      <w:r>
-        <w:t xml:space="preserve">temperature is outside of the acceptable range (for example, 35 degrees +/- 0.5 degrees), then the operator will be </w:t>
-      </w:r>
-      <w:proofErr w:type="gramStart"/>
-      <w:r>
-        <w:t>alerted</w:t>
-      </w:r>
-      <w:proofErr w:type="gramEnd"/>
-      <w:r>
-        <w:t xml:space="preserve"> and the </w:t>
-      </w:r>
-      <w:r>
-        <w:t>S</w:t>
-      </w:r>
-      <w:r>
-        <w:t xml:space="preserve">ample will be rejected from the </w:t>
-      </w:r>
-      <w:r>
-        <w:t xml:space="preserve">test. </w:t>
-      </w:r>
-    </w:p>
-    <w:p>
-      <w:pPr>
-        <w:rPr>
-          <w:vertAlign w:val="superscript"/>
-        </w:rPr>
-      </w:pPr>
-      <w:r>
-        <w:t>T</w:t>
-      </w:r>
-      <w:r>
-        <w:t xml:space="preserve">he </w:t>
-      </w:r>
-      <w:r>
-        <w:t xml:space="preserve">sample </w:t>
-      </w:r>
-      <w:r>
-        <w:t xml:space="preserve">will be inactivated </w:t>
-      </w:r>
-      <w:r>
-        <w:t xml:space="preserve">after the test is completed </w:t>
-      </w:r>
-      <w:r>
-        <w:t xml:space="preserve">by illuminating the sample with </w:t>
-      </w:r>
-      <w:r>
-        <w:t>UV</w:t>
-      </w:r>
-      <w:r>
-        <w:t>-</w:t>
-      </w:r>
-      <w:r>
-        <w:t>A light</w:t>
-      </w:r>
-      <w:r>
-        <w:t xml:space="preserve"> and a dosage of </w:t>
-      </w:r>
-      <w:r>
-        <w:t>250m</w:t>
-      </w:r>
-      <w:r>
-        <w:t>J/cm</w:t>
-      </w:r>
-      <w:r>
-        <w:rPr>
-          <w:vertAlign w:val="superscript"/>
-        </w:rPr>
-        <w:t>2.</w:t>
-      </w:r>
-      <w:r>
-        <w:rPr>
-          <w:vertAlign w:val="superscript"/>
-        </w:rPr>
+        <w:t>to a mobile phone</w:t>
+      </w:r>
+      <w:r>
+        <w:t>.</w:t>
+      </w:r>
+      <w:r>
         <w:t xml:space="preserve"> </w:t>
       </w:r>
       <w:r>
-        <w:t xml:space="preserve">Assuming a 44mm x 80mm sample </w:t>
-      </w:r>
-      <w:r>
-        <w:t xml:space="preserve">cylindrical </w:t>
-      </w:r>
-      <w:r>
-        <w:t>container</w:t>
-      </w:r>
-      <w:r>
-        <w:t xml:space="preserve">, the surface </w:t>
-      </w:r>
-      <w:r>
-        <w:lastRenderedPageBreak/>
-        <w:t>area is expected to be 140.99 cm</w:t>
-      </w:r>
-      <w:r>
-        <w:rPr>
-          <w:vertAlign w:val="superscript"/>
-        </w:rPr>
-        <w:t>2</w:t>
-      </w:r>
-      <w:r>
-        <w:t xml:space="preserve">. With a </w:t>
-      </w:r>
-      <w:r>
-        <w:t xml:space="preserve">minimum radiant flux </w:t>
-      </w:r>
-      <w:r>
-        <w:t xml:space="preserve">of 850mW from a UVA LED, the </w:t>
-      </w:r>
-      <w:r>
-        <w:t xml:space="preserve">sample </w:t>
-      </w:r>
-      <w:r>
-        <w:t xml:space="preserve">should be </w:t>
-      </w:r>
-      <w:r>
-        <w:t>in</w:t>
-      </w:r>
-      <w:r>
-        <w:t xml:space="preserve">activated </w:t>
-      </w:r>
-      <w:r>
-        <w:t xml:space="preserve">(1 log) </w:t>
-      </w:r>
-      <w:r>
-        <w:t xml:space="preserve">in </w:t>
-      </w:r>
-      <w:r>
-        <w:t>41.5</w:t>
-      </w:r>
-      <w:r>
-        <w:t xml:space="preserve"> seconds</w:t>
-      </w:r>
-      <w:r>
-        <w:t>.</w:t>
-      </w:r>
-    </w:p>
-    <w:p>
-      <w:r>
-        <w:t xml:space="preserve">Results of the tests can be transmitted </w:t>
-      </w:r>
-      <w:r>
-        <w:t xml:space="preserve">from the device </w:t>
-      </w:r>
-      <w:r>
-        <w:t xml:space="preserve">to a website or </w:t>
-      </w:r>
-      <w:r>
-        <w:t>to a mobile phone.</w:t>
+        <w:rPr>
+          <w:highlight w:val="red"/>
+        </w:rPr>
+        <w:t>Do you have any mobile app or website?</w:t>
       </w:r>
     </w:p>
     <w:p>
@@ -1582,6 +1738,7 @@
     </w:p>
     <w:p>
       <w:r>
+        <w:lastRenderedPageBreak/>
         <w:t>Temperature to be controlled by PT100 RTD</w:t>
       </w:r>
       <w:r>
@@ -1654,7 +1811,6 @@
         <w:pStyle w:val="Heading2"/>
       </w:pPr>
       <w:r>
-        <w:lastRenderedPageBreak/>
         <w:t>Colour sensor</w:t>
       </w:r>
     </w:p>
@@ -2016,6 +2172,7 @@
     </w:p>
     <w:p>
       <w:r>
+        <w:lastRenderedPageBreak/>
         <w:t>Read data from the RFID tag such as</w:t>
       </w:r>
       <w:r>
@@ -2090,7 +2247,6 @@
         </w:numPr>
       </w:pPr>
       <w:r>
-        <w:lastRenderedPageBreak/>
         <w:t xml:space="preserve">date and time that </w:t>
       </w:r>
       <w:r>
@@ -2419,6 +2575,7 @@
         <w:pStyle w:val="Heading2"/>
       </w:pPr>
       <w:r>
+        <w:lastRenderedPageBreak/>
         <w:t>Setup incubator</w:t>
       </w:r>
     </w:p>
@@ -2482,7 +2639,6 @@
         </w:numPr>
       </w:pPr>
       <w:r>
-        <w:lastRenderedPageBreak/>
         <w:t xml:space="preserve">Setup </w:t>
       </w:r>
       <w:r>

</xml_diff>